<commit_message>
informe comienzo de utilidades
</commit_message>
<xml_diff>
--- a/Proyecto/Pandorafms.docx
+++ b/Proyecto/Pandorafms.docx
@@ -4084,8 +4084,7 @@
     </w:p>
     <w:p>
       <w:pPr>
-        <w:ind w:left="708"/>
-        <w:jc w:val="center"/>
+        <w:ind w:firstLine="708"/>
         <w:rPr>
           <w:sz w:val="24"/>
           <w:szCs w:val="24"/>
@@ -4171,7 +4170,7 @@
     </w:p>
     <w:p>
       <w:pPr>
-        <w:ind w:left="708"/>
+        <w:ind w:firstLine="708"/>
         <w:rPr>
           <w:sz w:val="24"/>
           <w:szCs w:val="24"/>
@@ -4305,7 +4304,7 @@
     </w:p>
     <w:p>
       <w:pPr>
-        <w:ind w:left="708"/>
+        <w:ind w:firstLine="708"/>
         <w:rPr>
           <w:sz w:val="24"/>
           <w:szCs w:val="24"/>
@@ -4406,8 +4405,7 @@
     </w:p>
     <w:p>
       <w:pPr>
-        <w:ind w:left="708"/>
-        <w:jc w:val="center"/>
+        <w:ind w:firstLine="708"/>
         <w:rPr>
           <w:sz w:val="24"/>
           <w:szCs w:val="24"/>
@@ -4477,7 +4475,7 @@
     </w:p>
     <w:p>
       <w:pPr>
-        <w:ind w:left="708"/>
+        <w:ind w:firstLine="708"/>
         <w:rPr>
           <w:sz w:val="24"/>
           <w:szCs w:val="24"/>
@@ -4663,9 +4661,6 @@
       </w:r>
     </w:p>
     <w:p>
-      <w:pPr>
-        <w:ind w:left="708"/>
-      </w:pPr>
       <w:r>
         <w:rPr>
           <w:noProof/>
@@ -4811,7 +4806,6 @@
     </w:p>
     <w:p>
       <w:pPr>
-        <w:ind w:left="708"/>
         <w:rPr>
           <w:sz w:val="24"/>
           <w:szCs w:val="24"/>
@@ -4878,11 +4872,868 @@
           </wp:inline>
         </w:drawing>
       </w:r>
+    </w:p>
+    <w:p>
+      <w:pPr>
+        <w:rPr>
+          <w:rFonts w:asciiTheme="majorHAnsi" w:eastAsiaTheme="majorEastAsia" w:hAnsiTheme="majorHAnsi" w:cstheme="majorBidi"/>
+          <w:color w:val="1F3763" w:themeColor="accent1" w:themeShade="7F"/>
+          <w:sz w:val="28"/>
+          <w:szCs w:val="28"/>
+        </w:rPr>
+      </w:pPr>
+      <w:r>
+        <w:rPr>
+          <w:sz w:val="28"/>
+          <w:szCs w:val="28"/>
+        </w:rPr>
+        <w:br w:type="page"/>
+      </w:r>
+    </w:p>
+    <w:p>
+      <w:pPr>
+        <w:pStyle w:val="Ttulo3"/>
+        <w:rPr>
+          <w:sz w:val="28"/>
+          <w:szCs w:val="28"/>
+        </w:rPr>
+      </w:pPr>
+    </w:p>
+    <w:p>
+      <w:pPr>
+        <w:pStyle w:val="Ttulo3"/>
+        <w:rPr>
+          <w:sz w:val="28"/>
+          <w:szCs w:val="28"/>
+        </w:rPr>
+      </w:pPr>
+      <w:r>
+        <w:rPr>
+          <w:sz w:val="28"/>
+          <w:szCs w:val="28"/>
+        </w:rPr>
+        <w:t xml:space="preserve">3.1 </w:t>
+      </w:r>
+      <w:r>
+        <w:rPr>
+          <w:sz w:val="28"/>
+          <w:szCs w:val="28"/>
+        </w:rPr>
+        <w:t>Entrar en la interfaz de la herramienta</w:t>
+      </w:r>
+    </w:p>
+    <w:p/>
+    <w:p>
+      <w:pPr>
+        <w:ind w:left="708"/>
+        <w:rPr>
+          <w:sz w:val="24"/>
+          <w:szCs w:val="24"/>
+        </w:rPr>
+      </w:pPr>
+      <w:r>
+        <w:rPr>
+          <w:sz w:val="24"/>
+          <w:szCs w:val="24"/>
+        </w:rPr>
+        <w:t>Para entrar en la herramienta grafica iremos a un navegador cualquiera y pondremos la IP que le hemos dado al servidor.</w:t>
+      </w:r>
+    </w:p>
+    <w:p>
+      <w:pPr>
+        <w:rPr>
+          <w:sz w:val="24"/>
+          <w:szCs w:val="24"/>
+        </w:rPr>
+      </w:pPr>
+      <w:r>
+        <w:rPr>
+          <w:noProof/>
+          <w:sz w:val="24"/>
+          <w:szCs w:val="24"/>
+        </w:rPr>
+        <w:drawing>
+          <wp:inline distT="0" distB="0" distL="0" distR="0">
+            <wp:extent cx="5400675" cy="2924175"/>
+            <wp:effectExtent l="190500" t="190500" r="200025" b="200025"/>
+            <wp:docPr id="35" name="Imagen 35"/>
+            <wp:cNvGraphicFramePr>
+              <a:graphicFrameLocks xmlns:a="http://schemas.openxmlformats.org/drawingml/2006/main" noChangeAspect="1"/>
+            </wp:cNvGraphicFramePr>
+            <a:graphic xmlns:a="http://schemas.openxmlformats.org/drawingml/2006/main">
+              <a:graphicData uri="http://schemas.openxmlformats.org/drawingml/2006/picture">
+                <pic:pic xmlns:pic="http://schemas.openxmlformats.org/drawingml/2006/picture">
+                  <pic:nvPicPr>
+                    <pic:cNvPr id="0" name="Picture 1"/>
+                    <pic:cNvPicPr>
+                      <a:picLocks noChangeAspect="1" noChangeArrowheads="1"/>
+                    </pic:cNvPicPr>
+                  </pic:nvPicPr>
+                  <pic:blipFill>
+                    <a:blip r:embed="rId42" cstate="print">
+                      <a:extLst>
+                        <a:ext uri="{28A0092B-C50C-407E-A947-70E740481C1C}">
+                          <a14:useLocalDpi xmlns:a14="http://schemas.microsoft.com/office/drawing/2010/main" val="0"/>
+                        </a:ext>
+                      </a:extLst>
+                    </a:blip>
+                    <a:srcRect/>
+                    <a:stretch>
+                      <a:fillRect/>
+                    </a:stretch>
+                  </pic:blipFill>
+                  <pic:spPr bwMode="auto">
+                    <a:xfrm>
+                      <a:off x="0" y="0"/>
+                      <a:ext cx="5400675" cy="2924175"/>
+                    </a:xfrm>
+                    <a:prstGeom prst="rect">
+                      <a:avLst/>
+                    </a:prstGeom>
+                    <a:ln>
+                      <a:noFill/>
+                    </a:ln>
+                    <a:effectLst>
+                      <a:outerShdw blurRad="190500" algn="tl" rotWithShape="0">
+                        <a:srgbClr val="000000">
+                          <a:alpha val="70000"/>
+                        </a:srgbClr>
+                      </a:outerShdw>
+                    </a:effectLst>
+                  </pic:spPr>
+                </pic:pic>
+              </a:graphicData>
+            </a:graphic>
+          </wp:inline>
+        </w:drawing>
+      </w:r>
+    </w:p>
+    <w:p>
+      <w:pPr>
+        <w:ind w:left="708"/>
+        <w:rPr>
+          <w:sz w:val="24"/>
+          <w:szCs w:val="24"/>
+        </w:rPr>
+      </w:pPr>
+    </w:p>
+    <w:p>
+      <w:pPr>
+        <w:ind w:left="708"/>
+        <w:rPr>
+          <w:sz w:val="24"/>
+          <w:szCs w:val="24"/>
+        </w:rPr>
+      </w:pPr>
+      <w:r>
+        <w:rPr>
+          <w:sz w:val="24"/>
+          <w:szCs w:val="24"/>
+        </w:rPr>
+        <w:t xml:space="preserve">Ahora pondremos el </w:t>
+      </w:r>
+      <w:r>
+        <w:rPr>
+          <w:b/>
+          <w:sz w:val="24"/>
+          <w:szCs w:val="24"/>
+        </w:rPr>
+        <w:t xml:space="preserve">USUARIO: </w:t>
+      </w:r>
+      <w:proofErr w:type="spellStart"/>
+      <w:r>
+        <w:rPr>
+          <w:b/>
+          <w:sz w:val="24"/>
+          <w:szCs w:val="24"/>
+        </w:rPr>
+        <w:t>admin</w:t>
+      </w:r>
+      <w:proofErr w:type="spellEnd"/>
+      <w:r>
+        <w:rPr>
+          <w:sz w:val="24"/>
+          <w:szCs w:val="24"/>
+        </w:rPr>
+        <w:t xml:space="preserve"> y de </w:t>
+      </w:r>
+      <w:r>
+        <w:rPr>
+          <w:b/>
+          <w:sz w:val="24"/>
+          <w:szCs w:val="24"/>
+        </w:rPr>
+        <w:t>CONTRASEÑA: pandora</w:t>
+      </w:r>
+      <w:r>
+        <w:rPr>
+          <w:sz w:val="24"/>
+          <w:szCs w:val="24"/>
+        </w:rPr>
+        <w:t xml:space="preserve"> que es la contraseña por defecto al iniciar la interfaz luego dentro veremos </w:t>
+      </w:r>
+      <w:proofErr w:type="spellStart"/>
+      <w:r>
+        <w:rPr>
+          <w:sz w:val="24"/>
+          <w:szCs w:val="24"/>
+        </w:rPr>
+        <w:t>como</w:t>
+      </w:r>
+      <w:proofErr w:type="spellEnd"/>
+      <w:r>
+        <w:rPr>
+          <w:sz w:val="24"/>
+          <w:szCs w:val="24"/>
+        </w:rPr>
+        <w:t xml:space="preserve"> cambiarla.</w:t>
+      </w:r>
+    </w:p>
+    <w:p>
+      <w:pPr>
+        <w:ind w:left="708"/>
+        <w:jc w:val="center"/>
+        <w:rPr>
+          <w:sz w:val="24"/>
+          <w:szCs w:val="24"/>
+        </w:rPr>
+      </w:pPr>
+      <w:r>
+        <w:rPr>
+          <w:noProof/>
+          <w:sz w:val="24"/>
+          <w:szCs w:val="24"/>
+        </w:rPr>
+        <w:drawing>
+          <wp:inline distT="0" distB="0" distL="0" distR="0">
+            <wp:extent cx="2667929" cy="2731870"/>
+            <wp:effectExtent l="190500" t="190500" r="189865" b="182880"/>
+            <wp:docPr id="36" name="Imagen 36"/>
+            <wp:cNvGraphicFramePr>
+              <a:graphicFrameLocks xmlns:a="http://schemas.openxmlformats.org/drawingml/2006/main" noChangeAspect="1"/>
+            </wp:cNvGraphicFramePr>
+            <a:graphic xmlns:a="http://schemas.openxmlformats.org/drawingml/2006/main">
+              <a:graphicData uri="http://schemas.openxmlformats.org/drawingml/2006/picture">
+                <pic:pic xmlns:pic="http://schemas.openxmlformats.org/drawingml/2006/picture">
+                  <pic:nvPicPr>
+                    <pic:cNvPr id="0" name="Picture 2"/>
+                    <pic:cNvPicPr>
+                      <a:picLocks noChangeAspect="1" noChangeArrowheads="1"/>
+                    </pic:cNvPicPr>
+                  </pic:nvPicPr>
+                  <pic:blipFill rotWithShape="1">
+                    <a:blip r:embed="rId43">
+                      <a:extLst>
+                        <a:ext uri="{28A0092B-C50C-407E-A947-70E740481C1C}">
+                          <a14:useLocalDpi xmlns:a14="http://schemas.microsoft.com/office/drawing/2010/main" val="0"/>
+                        </a:ext>
+                      </a:extLst>
+                    </a:blip>
+                    <a:srcRect l="5684" t="13333" r="12789" b="17037"/>
+                    <a:stretch/>
+                  </pic:blipFill>
+                  <pic:spPr bwMode="auto">
+                    <a:xfrm>
+                      <a:off x="0" y="0"/>
+                      <a:ext cx="2725450" cy="2790770"/>
+                    </a:xfrm>
+                    <a:prstGeom prst="rect">
+                      <a:avLst/>
+                    </a:prstGeom>
+                    <a:ln>
+                      <a:noFill/>
+                    </a:ln>
+                    <a:effectLst>
+                      <a:outerShdw blurRad="190500" algn="tl" rotWithShape="0">
+                        <a:srgbClr val="000000">
+                          <a:alpha val="70000"/>
+                        </a:srgbClr>
+                      </a:outerShdw>
+                    </a:effectLst>
+                    <a:extLst>
+                      <a:ext uri="{53640926-AAD7-44D8-BBD7-CCE9431645EC}">
+                        <a14:shadowObscured xmlns:a14="http://schemas.microsoft.com/office/drawing/2010/main"/>
+                      </a:ext>
+                    </a:extLst>
+                  </pic:spPr>
+                </pic:pic>
+              </a:graphicData>
+            </a:graphic>
+          </wp:inline>
+        </w:drawing>
+      </w:r>
+    </w:p>
+    <w:p>
+      <w:pPr>
+        <w:ind w:left="708"/>
+        <w:rPr>
+          <w:sz w:val="24"/>
+          <w:szCs w:val="24"/>
+        </w:rPr>
+      </w:pPr>
+      <w:r>
+        <w:rPr>
+          <w:sz w:val="24"/>
+          <w:szCs w:val="24"/>
+        </w:rPr>
+        <w:lastRenderedPageBreak/>
+        <w:t xml:space="preserve">En las configuraciones iniciales que haremos empezaremos poniendo la </w:t>
+      </w:r>
+    </w:p>
+    <w:p>
+      <w:pPr>
+        <w:ind w:left="708"/>
+        <w:rPr>
+          <w:sz w:val="24"/>
+          <w:szCs w:val="24"/>
+        </w:rPr>
+      </w:pPr>
+      <w:r>
+        <w:rPr>
+          <w:sz w:val="24"/>
+          <w:szCs w:val="24"/>
+        </w:rPr>
+        <w:t xml:space="preserve">zona </w:t>
+      </w:r>
+      <w:proofErr w:type="gramStart"/>
+      <w:r>
+        <w:rPr>
+          <w:sz w:val="24"/>
+          <w:szCs w:val="24"/>
+        </w:rPr>
+        <w:t>horaria ,</w:t>
+      </w:r>
+      <w:proofErr w:type="gramEnd"/>
+      <w:r>
+        <w:rPr>
+          <w:sz w:val="24"/>
+          <w:szCs w:val="24"/>
+        </w:rPr>
+        <w:t xml:space="preserve"> idioma y un email para la recepción de alertas.</w:t>
+      </w:r>
+    </w:p>
+    <w:p>
+      <w:pPr>
+        <w:rPr>
+          <w:sz w:val="24"/>
+          <w:szCs w:val="24"/>
+        </w:rPr>
+      </w:pPr>
+      <w:r>
+        <w:rPr>
+          <w:noProof/>
+          <w:sz w:val="24"/>
+          <w:szCs w:val="24"/>
+        </w:rPr>
+        <w:drawing>
+          <wp:inline distT="0" distB="0" distL="0" distR="0">
+            <wp:extent cx="5400675" cy="2390775"/>
+            <wp:effectExtent l="190500" t="190500" r="200025" b="200025"/>
+            <wp:docPr id="37" name="Imagen 37"/>
+            <wp:cNvGraphicFramePr>
+              <a:graphicFrameLocks xmlns:a="http://schemas.openxmlformats.org/drawingml/2006/main" noChangeAspect="1"/>
+            </wp:cNvGraphicFramePr>
+            <a:graphic xmlns:a="http://schemas.openxmlformats.org/drawingml/2006/main">
+              <a:graphicData uri="http://schemas.openxmlformats.org/drawingml/2006/picture">
+                <pic:pic xmlns:pic="http://schemas.openxmlformats.org/drawingml/2006/picture">
+                  <pic:nvPicPr>
+                    <pic:cNvPr id="0" name="Picture 3"/>
+                    <pic:cNvPicPr>
+                      <a:picLocks noChangeAspect="1" noChangeArrowheads="1"/>
+                    </pic:cNvPicPr>
+                  </pic:nvPicPr>
+                  <pic:blipFill>
+                    <a:blip r:embed="rId44">
+                      <a:extLst>
+                        <a:ext uri="{28A0092B-C50C-407E-A947-70E740481C1C}">
+                          <a14:useLocalDpi xmlns:a14="http://schemas.microsoft.com/office/drawing/2010/main" val="0"/>
+                        </a:ext>
+                      </a:extLst>
+                    </a:blip>
+                    <a:srcRect/>
+                    <a:stretch>
+                      <a:fillRect/>
+                    </a:stretch>
+                  </pic:blipFill>
+                  <pic:spPr bwMode="auto">
+                    <a:xfrm>
+                      <a:off x="0" y="0"/>
+                      <a:ext cx="5400675" cy="2390775"/>
+                    </a:xfrm>
+                    <a:prstGeom prst="rect">
+                      <a:avLst/>
+                    </a:prstGeom>
+                    <a:ln>
+                      <a:noFill/>
+                    </a:ln>
+                    <a:effectLst>
+                      <a:outerShdw blurRad="190500" algn="tl" rotWithShape="0">
+                        <a:srgbClr val="000000">
+                          <a:alpha val="70000"/>
+                        </a:srgbClr>
+                      </a:outerShdw>
+                    </a:effectLst>
+                  </pic:spPr>
+                </pic:pic>
+              </a:graphicData>
+            </a:graphic>
+          </wp:inline>
+        </w:drawing>
+      </w:r>
+    </w:p>
+    <w:p>
+      <w:pPr>
+        <w:rPr>
+          <w:sz w:val="24"/>
+          <w:szCs w:val="24"/>
+        </w:rPr>
+      </w:pPr>
+    </w:p>
+    <w:p>
+      <w:pPr>
+        <w:ind w:left="708"/>
+        <w:rPr>
+          <w:sz w:val="24"/>
+          <w:szCs w:val="24"/>
+        </w:rPr>
+      </w:pPr>
+      <w:proofErr w:type="gramStart"/>
+      <w:r>
+        <w:rPr>
+          <w:sz w:val="24"/>
+          <w:szCs w:val="24"/>
+        </w:rPr>
+        <w:t>Luego  nos</w:t>
+      </w:r>
+      <w:proofErr w:type="gramEnd"/>
+      <w:r>
+        <w:rPr>
+          <w:sz w:val="24"/>
+          <w:szCs w:val="24"/>
+        </w:rPr>
+        <w:t xml:space="preserve"> pedirá si queremos mantenernos al </w:t>
+      </w:r>
+      <w:proofErr w:type="spellStart"/>
+      <w:r>
+        <w:rPr>
+          <w:sz w:val="24"/>
+          <w:szCs w:val="24"/>
+        </w:rPr>
+        <w:t>dia</w:t>
+      </w:r>
+      <w:proofErr w:type="spellEnd"/>
+      <w:r>
+        <w:rPr>
+          <w:sz w:val="24"/>
+          <w:szCs w:val="24"/>
+        </w:rPr>
+        <w:t xml:space="preserve"> de la comunidad </w:t>
+      </w:r>
+      <w:proofErr w:type="spellStart"/>
+      <w:r>
+        <w:rPr>
+          <w:sz w:val="24"/>
+          <w:szCs w:val="24"/>
+        </w:rPr>
+        <w:t>depandora</w:t>
+      </w:r>
+      <w:proofErr w:type="spellEnd"/>
+      <w:r>
+        <w:rPr>
+          <w:sz w:val="24"/>
+          <w:szCs w:val="24"/>
+        </w:rPr>
+        <w:t xml:space="preserve"> y lo aceptaremos.</w:t>
+      </w:r>
+    </w:p>
+    <w:p>
+      <w:pPr>
+        <w:rPr>
+          <w:sz w:val="24"/>
+          <w:szCs w:val="24"/>
+        </w:rPr>
+      </w:pPr>
+      <w:r>
+        <w:rPr>
+          <w:noProof/>
+          <w:sz w:val="24"/>
+          <w:szCs w:val="24"/>
+        </w:rPr>
+        <w:drawing>
+          <wp:inline distT="0" distB="0" distL="0" distR="0">
+            <wp:extent cx="5391150" cy="2305050"/>
+            <wp:effectExtent l="190500" t="190500" r="190500" b="190500"/>
+            <wp:docPr id="38" name="Imagen 38"/>
+            <wp:cNvGraphicFramePr>
+              <a:graphicFrameLocks xmlns:a="http://schemas.openxmlformats.org/drawingml/2006/main" noChangeAspect="1"/>
+            </wp:cNvGraphicFramePr>
+            <a:graphic xmlns:a="http://schemas.openxmlformats.org/drawingml/2006/main">
+              <a:graphicData uri="http://schemas.openxmlformats.org/drawingml/2006/picture">
+                <pic:pic xmlns:pic="http://schemas.openxmlformats.org/drawingml/2006/picture">
+                  <pic:nvPicPr>
+                    <pic:cNvPr id="0" name="Picture 4"/>
+                    <pic:cNvPicPr>
+                      <a:picLocks noChangeAspect="1" noChangeArrowheads="1"/>
+                    </pic:cNvPicPr>
+                  </pic:nvPicPr>
+                  <pic:blipFill>
+                    <a:blip r:embed="rId45">
+                      <a:extLst>
+                        <a:ext uri="{28A0092B-C50C-407E-A947-70E740481C1C}">
+                          <a14:useLocalDpi xmlns:a14="http://schemas.microsoft.com/office/drawing/2010/main" val="0"/>
+                        </a:ext>
+                      </a:extLst>
+                    </a:blip>
+                    <a:srcRect/>
+                    <a:stretch>
+                      <a:fillRect/>
+                    </a:stretch>
+                  </pic:blipFill>
+                  <pic:spPr bwMode="auto">
+                    <a:xfrm>
+                      <a:off x="0" y="0"/>
+                      <a:ext cx="5391150" cy="2305050"/>
+                    </a:xfrm>
+                    <a:prstGeom prst="rect">
+                      <a:avLst/>
+                    </a:prstGeom>
+                    <a:ln>
+                      <a:noFill/>
+                    </a:ln>
+                    <a:effectLst>
+                      <a:outerShdw blurRad="190500" algn="tl" rotWithShape="0">
+                        <a:srgbClr val="000000">
+                          <a:alpha val="70000"/>
+                        </a:srgbClr>
+                      </a:outerShdw>
+                    </a:effectLst>
+                  </pic:spPr>
+                </pic:pic>
+              </a:graphicData>
+            </a:graphic>
+          </wp:inline>
+        </w:drawing>
+      </w:r>
+    </w:p>
+    <w:p>
+      <w:pPr>
+        <w:rPr>
+          <w:sz w:val="24"/>
+          <w:szCs w:val="24"/>
+        </w:rPr>
+      </w:pPr>
+    </w:p>
+    <w:p>
+      <w:pPr>
+        <w:ind w:left="708"/>
+        <w:rPr>
+          <w:sz w:val="24"/>
+          <w:szCs w:val="24"/>
+        </w:rPr>
+      </w:pPr>
+      <w:r>
+        <w:rPr>
+          <w:sz w:val="24"/>
+          <w:szCs w:val="24"/>
+        </w:rPr>
+        <w:t>Con esto tendríamos la configuración inicial hecha. Ahora pasaremos a cambiar la contraseña para entrar y algunos ajustes más.</w:t>
+      </w:r>
+    </w:p>
+    <w:p>
+      <w:pPr>
+        <w:rPr>
+          <w:sz w:val="24"/>
+          <w:szCs w:val="24"/>
+        </w:rPr>
+      </w:pPr>
+      <w:r>
+        <w:rPr>
+          <w:sz w:val="24"/>
+          <w:szCs w:val="24"/>
+        </w:rPr>
+        <w:br w:type="page"/>
+      </w:r>
+    </w:p>
+    <w:p>
+      <w:pPr>
+        <w:ind w:left="708"/>
+        <w:rPr>
+          <w:sz w:val="24"/>
+          <w:szCs w:val="24"/>
+        </w:rPr>
+      </w:pPr>
+      <w:r>
+        <w:rPr>
+          <w:sz w:val="24"/>
+          <w:szCs w:val="24"/>
+        </w:rPr>
+        <w:lastRenderedPageBreak/>
+        <w:t xml:space="preserve">Si ahora queremos cambiar la contraseña de </w:t>
+      </w:r>
+      <w:proofErr w:type="spellStart"/>
+      <w:r>
+        <w:rPr>
+          <w:sz w:val="24"/>
+          <w:szCs w:val="24"/>
+        </w:rPr>
+        <w:t>admin</w:t>
+      </w:r>
+      <w:proofErr w:type="spellEnd"/>
+      <w:r>
+        <w:rPr>
+          <w:sz w:val="24"/>
+          <w:szCs w:val="24"/>
+        </w:rPr>
+        <w:t xml:space="preserve"> para entrar</w:t>
+      </w:r>
+      <w:r>
+        <w:rPr>
+          <w:sz w:val="24"/>
+          <w:szCs w:val="24"/>
+        </w:rPr>
+        <w:t xml:space="preserve"> iremos a la parte superior derecha en nuestro icono y entraremos, veremos un apartado que se llama </w:t>
+      </w:r>
+      <w:r>
+        <w:rPr>
+          <w:b/>
+          <w:sz w:val="24"/>
+          <w:szCs w:val="24"/>
+        </w:rPr>
+        <w:t>contraseña nueva</w:t>
+      </w:r>
+      <w:r>
+        <w:rPr>
+          <w:sz w:val="24"/>
+          <w:szCs w:val="24"/>
+        </w:rPr>
+        <w:t>.</w:t>
+      </w:r>
+    </w:p>
+    <w:p>
+      <w:pPr>
+        <w:rPr>
+          <w:sz w:val="24"/>
+          <w:szCs w:val="24"/>
+        </w:rPr>
+      </w:pPr>
+      <w:r>
+        <w:rPr>
+          <w:noProof/>
+          <w:sz w:val="24"/>
+          <w:szCs w:val="24"/>
+        </w:rPr>
+        <w:drawing>
+          <wp:inline distT="0" distB="0" distL="0" distR="0">
+            <wp:extent cx="5959747" cy="2695575"/>
+            <wp:effectExtent l="190500" t="190500" r="193675" b="180975"/>
+            <wp:docPr id="40" name="Imagen 40"/>
+            <wp:cNvGraphicFramePr>
+              <a:graphicFrameLocks xmlns:a="http://schemas.openxmlformats.org/drawingml/2006/main" noChangeAspect="1"/>
+            </wp:cNvGraphicFramePr>
+            <a:graphic xmlns:a="http://schemas.openxmlformats.org/drawingml/2006/main">
+              <a:graphicData uri="http://schemas.openxmlformats.org/drawingml/2006/picture">
+                <pic:pic xmlns:pic="http://schemas.openxmlformats.org/drawingml/2006/picture">
+                  <pic:nvPicPr>
+                    <pic:cNvPr id="0" name="Picture 6"/>
+                    <pic:cNvPicPr>
+                      <a:picLocks noChangeAspect="1" noChangeArrowheads="1"/>
+                    </pic:cNvPicPr>
+                  </pic:nvPicPr>
+                  <pic:blipFill>
+                    <a:blip r:embed="rId46" cstate="print">
+                      <a:extLst>
+                        <a:ext uri="{28A0092B-C50C-407E-A947-70E740481C1C}">
+                          <a14:useLocalDpi xmlns:a14="http://schemas.microsoft.com/office/drawing/2010/main" val="0"/>
+                        </a:ext>
+                      </a:extLst>
+                    </a:blip>
+                    <a:srcRect/>
+                    <a:stretch>
+                      <a:fillRect/>
+                    </a:stretch>
+                  </pic:blipFill>
+                  <pic:spPr bwMode="auto">
+                    <a:xfrm>
+                      <a:off x="0" y="0"/>
+                      <a:ext cx="5971362" cy="2700828"/>
+                    </a:xfrm>
+                    <a:prstGeom prst="rect">
+                      <a:avLst/>
+                    </a:prstGeom>
+                    <a:ln>
+                      <a:noFill/>
+                    </a:ln>
+                    <a:effectLst>
+                      <a:outerShdw blurRad="190500" algn="tl" rotWithShape="0">
+                        <a:srgbClr val="000000">
+                          <a:alpha val="70000"/>
+                        </a:srgbClr>
+                      </a:outerShdw>
+                    </a:effectLst>
+                  </pic:spPr>
+                </pic:pic>
+              </a:graphicData>
+            </a:graphic>
+          </wp:inline>
+        </w:drawing>
+      </w:r>
+    </w:p>
+    <w:p>
+      <w:pPr>
+        <w:rPr>
+          <w:sz w:val="24"/>
+          <w:szCs w:val="24"/>
+        </w:rPr>
+      </w:pPr>
+    </w:p>
+    <w:p>
+      <w:pPr>
+        <w:rPr>
+          <w:sz w:val="24"/>
+          <w:szCs w:val="24"/>
+        </w:rPr>
+      </w:pPr>
+      <w:r>
+        <w:rPr>
+          <w:sz w:val="24"/>
+          <w:szCs w:val="24"/>
+        </w:rPr>
+        <w:br w:type="page"/>
+      </w:r>
+    </w:p>
+    <w:p>
+      <w:pPr>
+        <w:pStyle w:val="Ttulo2"/>
+        <w:numPr>
+          <w:ilvl w:val="0"/>
+          <w:numId w:val="3"/>
+        </w:numPr>
+        <w:rPr>
+          <w:sz w:val="32"/>
+          <w:szCs w:val="32"/>
+        </w:rPr>
+      </w:pPr>
+      <w:r>
+        <w:rPr>
+          <w:sz w:val="32"/>
+          <w:szCs w:val="32"/>
+        </w:rPr>
+        <w:lastRenderedPageBreak/>
+        <w:t xml:space="preserve">Utilidades de la </w:t>
+      </w:r>
+      <w:proofErr w:type="spellStart"/>
+      <w:r>
+        <w:rPr>
+          <w:sz w:val="32"/>
+          <w:szCs w:val="32"/>
+        </w:rPr>
+        <w:t>PandoraFMS</w:t>
+      </w:r>
+      <w:proofErr w:type="spellEnd"/>
+    </w:p>
+    <w:p/>
+    <w:p>
+      <w:pPr>
+        <w:ind w:left="360"/>
+      </w:pPr>
+      <w:r>
+        <w:t xml:space="preserve">Al iniciar la herramienta veremos una pantalla en la que se nos mostrará información de los monitoreos, los </w:t>
+      </w:r>
+      <w:proofErr w:type="spellStart"/>
+      <w:r>
+        <w:t>logins</w:t>
+      </w:r>
+      <w:proofErr w:type="spellEnd"/>
+      <w:r>
+        <w:t xml:space="preserve"> </w:t>
+      </w:r>
+      <w:proofErr w:type="gramStart"/>
+      <w:r>
+        <w:t>y  un</w:t>
+      </w:r>
+      <w:proofErr w:type="gramEnd"/>
+      <w:r>
+        <w:t xml:space="preserve"> poco de información general.</w:t>
+      </w:r>
+    </w:p>
+    <w:p>
       <w:bookmarkStart w:id="8" w:name="_GoBack"/>
       <w:bookmarkEnd w:id="8"/>
+      <w:r>
+        <w:rPr>
+          <w:noProof/>
+        </w:rPr>
+        <w:drawing>
+          <wp:inline distT="0" distB="0" distL="0" distR="0">
+            <wp:extent cx="5391150" cy="2743200"/>
+            <wp:effectExtent l="190500" t="190500" r="190500" b="190500"/>
+            <wp:docPr id="41" name="Imagen 41"/>
+            <wp:cNvGraphicFramePr>
+              <a:graphicFrameLocks xmlns:a="http://schemas.openxmlformats.org/drawingml/2006/main" noChangeAspect="1"/>
+            </wp:cNvGraphicFramePr>
+            <a:graphic xmlns:a="http://schemas.openxmlformats.org/drawingml/2006/main">
+              <a:graphicData uri="http://schemas.openxmlformats.org/drawingml/2006/picture">
+                <pic:pic xmlns:pic="http://schemas.openxmlformats.org/drawingml/2006/picture">
+                  <pic:nvPicPr>
+                    <pic:cNvPr id="0" name="Picture 7"/>
+                    <pic:cNvPicPr>
+                      <a:picLocks noChangeAspect="1" noChangeArrowheads="1"/>
+                    </pic:cNvPicPr>
+                  </pic:nvPicPr>
+                  <pic:blipFill rotWithShape="1">
+                    <a:blip r:embed="rId47" cstate="print">
+                      <a:extLst>
+                        <a:ext uri="{28A0092B-C50C-407E-A947-70E740481C1C}">
+                          <a14:useLocalDpi xmlns:a14="http://schemas.microsoft.com/office/drawing/2010/main" val="0"/>
+                        </a:ext>
+                      </a:extLst>
+                    </a:blip>
+                    <a:srcRect t="6190"/>
+                    <a:stretch/>
+                  </pic:blipFill>
+                  <pic:spPr bwMode="auto">
+                    <a:xfrm>
+                      <a:off x="0" y="0"/>
+                      <a:ext cx="5391150" cy="2743200"/>
+                    </a:xfrm>
+                    <a:prstGeom prst="rect">
+                      <a:avLst/>
+                    </a:prstGeom>
+                    <a:ln>
+                      <a:noFill/>
+                    </a:ln>
+                    <a:effectLst>
+                      <a:outerShdw blurRad="190500" algn="tl" rotWithShape="0">
+                        <a:srgbClr val="000000">
+                          <a:alpha val="70000"/>
+                        </a:srgbClr>
+                      </a:outerShdw>
+                    </a:effectLst>
+                    <a:extLst>
+                      <a:ext uri="{53640926-AAD7-44D8-BBD7-CCE9431645EC}">
+                        <a14:shadowObscured xmlns:a14="http://schemas.microsoft.com/office/drawing/2010/main"/>
+                      </a:ext>
+                    </a:extLst>
+                  </pic:spPr>
+                </pic:pic>
+              </a:graphicData>
+            </a:graphic>
+          </wp:inline>
+        </w:drawing>
+      </w:r>
+    </w:p>
+    <w:p>
+      <w:pPr>
+        <w:ind w:left="360"/>
+      </w:pPr>
+    </w:p>
+    <w:p>
+      <w:pPr>
+        <w:ind w:left="360"/>
+      </w:pPr>
     </w:p>
     <w:sectPr>
-      <w:footerReference w:type="default" r:id="rId42"/>
+      <w:footerReference w:type="default" r:id="rId48"/>
       <w:pgSz w:w="11906" w:h="16838"/>
       <w:pgMar w:top="1417" w:right="1701" w:bottom="1417" w:left="1701" w:header="708" w:footer="708" w:gutter="0"/>
       <w:cols w:space="708"/>

</xml_diff>